<commit_message>
logbook up to date
</commit_message>
<xml_diff>
--- a/02460_logbook.docx
+++ b/02460_logbook.docx
@@ -520,7 +520,77 @@
         <w:rPr>
           <w:rFonts w:ascii="Calibri" w:hAnsi="Calibri" w:cs="Calibri"/>
         </w:rPr>
-        <w:t>Delorme, A., Kothe, C., Vankov, A., Bigdely-Shamlo, N., Oostenveld, R., Zander, T.O. and Makeig, S., 2010. MATLAB-based tools for BCI research. In Brain-Computer Interfaces (pp. 241-259). Springer London.</w:t>
+        <w:t xml:space="preserve">Delorme, A., </w:t>
+      </w:r>
+      <w:proofErr w:type="spellStart"/>
+      <w:r>
+        <w:rPr>
+          <w:rFonts w:ascii="Calibri" w:hAnsi="Calibri" w:cs="Calibri"/>
+        </w:rPr>
+        <w:t>Kothe</w:t>
+      </w:r>
+      <w:proofErr w:type="spellEnd"/>
+      <w:r>
+        <w:rPr>
+          <w:rFonts w:ascii="Calibri" w:hAnsi="Calibri" w:cs="Calibri"/>
+        </w:rPr>
+        <w:t xml:space="preserve">, C., </w:t>
+      </w:r>
+      <w:proofErr w:type="spellStart"/>
+      <w:r>
+        <w:rPr>
+          <w:rFonts w:ascii="Calibri" w:hAnsi="Calibri" w:cs="Calibri"/>
+        </w:rPr>
+        <w:t>Vankov</w:t>
+      </w:r>
+      <w:proofErr w:type="spellEnd"/>
+      <w:r>
+        <w:rPr>
+          <w:rFonts w:ascii="Calibri" w:hAnsi="Calibri" w:cs="Calibri"/>
+        </w:rPr>
+        <w:t xml:space="preserve">, A., </w:t>
+      </w:r>
+      <w:proofErr w:type="spellStart"/>
+      <w:r>
+        <w:rPr>
+          <w:rFonts w:ascii="Calibri" w:hAnsi="Calibri" w:cs="Calibri"/>
+        </w:rPr>
+        <w:t>Bigdely-Shamlo</w:t>
+      </w:r>
+      <w:proofErr w:type="spellEnd"/>
+      <w:r>
+        <w:rPr>
+          <w:rFonts w:ascii="Calibri" w:hAnsi="Calibri" w:cs="Calibri"/>
+        </w:rPr>
+        <w:t xml:space="preserve">, N., </w:t>
+      </w:r>
+      <w:proofErr w:type="spellStart"/>
+      <w:r>
+        <w:rPr>
+          <w:rFonts w:ascii="Calibri" w:hAnsi="Calibri" w:cs="Calibri"/>
+        </w:rPr>
+        <w:t>Oostenveld</w:t>
+      </w:r>
+      <w:proofErr w:type="spellEnd"/>
+      <w:r>
+        <w:rPr>
+          <w:rFonts w:ascii="Calibri" w:hAnsi="Calibri" w:cs="Calibri"/>
+        </w:rPr>
+        <w:t xml:space="preserve">, R., Zander, T.O. and </w:t>
+      </w:r>
+      <w:proofErr w:type="spellStart"/>
+      <w:r>
+        <w:rPr>
+          <w:rFonts w:ascii="Calibri" w:hAnsi="Calibri" w:cs="Calibri"/>
+        </w:rPr>
+        <w:t>Makeig</w:t>
+      </w:r>
+      <w:proofErr w:type="spellEnd"/>
+      <w:r>
+        <w:rPr>
+          <w:rFonts w:ascii="Calibri" w:hAnsi="Calibri" w:cs="Calibri"/>
+        </w:rPr>
+        <w:t>, S., 2010. MATLAB-based tools for BCI research. In Brain-Computer Interfaces (pp. 241-259). Springer London.</w:t>
       </w:r>
     </w:p>
     <w:p>
@@ -548,7 +618,21 @@
         <w:rPr>
           <w:rFonts w:ascii="Calibri" w:hAnsi="Calibri" w:cs="Calibri"/>
         </w:rPr>
-        <w:t>Hsu, S.H., Mullen, T., Jung, T.P. and Cauwenberghs, G., 2015. Real-time Adaptive EEG Source Separation using Online Recursive Independent Component Analysis.</w:t>
+        <w:t xml:space="preserve">Hsu, S.H., Mullen, T., Jung, T.P. and </w:t>
+      </w:r>
+      <w:proofErr w:type="spellStart"/>
+      <w:r>
+        <w:rPr>
+          <w:rFonts w:ascii="Calibri" w:hAnsi="Calibri" w:cs="Calibri"/>
+        </w:rPr>
+        <w:t>Cauwenberghs</w:t>
+      </w:r>
+      <w:proofErr w:type="spellEnd"/>
+      <w:r>
+        <w:rPr>
+          <w:rFonts w:ascii="Calibri" w:hAnsi="Calibri" w:cs="Calibri"/>
+        </w:rPr>
+        <w:t>, G., 2015. Real-time Adaptive EEG Source Separation using Online Recursive Independent Component Analysis.</w:t>
       </w:r>
     </w:p>
     <w:p>
@@ -586,7 +670,23 @@
         <w:rPr>
           <w:rFonts w:ascii="Calibri" w:hAnsi="Calibri" w:cs="Calibri"/>
         </w:rPr>
-        <w:t xml:space="preserve">Tried to install the fieldtrip library which was supposed to interpret eeg data. But finally we found Matlab data, which we transformed into csv files trough a Matlab script we wrote ourselves. </w:t>
+        <w:t xml:space="preserve">Tried to install the fieldtrip library which was supposed to interpret </w:t>
+      </w:r>
+      <w:proofErr w:type="spellStart"/>
+      <w:proofErr w:type="gramStart"/>
+      <w:r>
+        <w:rPr>
+          <w:rFonts w:ascii="Calibri" w:hAnsi="Calibri" w:cs="Calibri"/>
+        </w:rPr>
+        <w:t>eeg</w:t>
+      </w:r>
+      <w:proofErr w:type="spellEnd"/>
+      <w:proofErr w:type="gramEnd"/>
+      <w:r>
+        <w:rPr>
+          <w:rFonts w:ascii="Calibri" w:hAnsi="Calibri" w:cs="Calibri"/>
+        </w:rPr>
+        <w:t xml:space="preserve"> data. But finally we found Matlab data, which we transformed into csv files trough a Matlab script we wrote ourselves. </w:t>
       </w:r>
     </w:p>
     <w:p>
@@ -623,7 +723,23 @@
         <w:rPr>
           <w:rFonts w:ascii="Calibri" w:hAnsi="Calibri" w:cs="Calibri"/>
         </w:rPr>
-        <w:t>We got csv files of several eeg recording, which is supposed to be clean data. CSV files can be easily used with python.</w:t>
+        <w:t xml:space="preserve">We got csv files of several </w:t>
+      </w:r>
+      <w:proofErr w:type="spellStart"/>
+      <w:proofErr w:type="gramStart"/>
+      <w:r>
+        <w:rPr>
+          <w:rFonts w:ascii="Calibri" w:hAnsi="Calibri" w:cs="Calibri"/>
+        </w:rPr>
+        <w:t>eeg</w:t>
+      </w:r>
+      <w:proofErr w:type="spellEnd"/>
+      <w:proofErr w:type="gramEnd"/>
+      <w:r>
+        <w:rPr>
+          <w:rFonts w:ascii="Calibri" w:hAnsi="Calibri" w:cs="Calibri"/>
+        </w:rPr>
+        <w:t xml:space="preserve"> recording, which is supposed to be clean data. CSV files can be easily used with python.</w:t>
       </w:r>
     </w:p>
     <w:p>
@@ -796,7 +912,21 @@
         <w:rPr>
           <w:rFonts w:ascii="Calibri" w:hAnsi="Calibri" w:cs="Calibri"/>
         </w:rPr>
-        <w:t>Adding artifacts to an eeg dataset</w:t>
+        <w:t xml:space="preserve">Adding artifacts to an </w:t>
+      </w:r>
+      <w:proofErr w:type="spellStart"/>
+      <w:r>
+        <w:rPr>
+          <w:rFonts w:ascii="Calibri" w:hAnsi="Calibri" w:cs="Calibri"/>
+        </w:rPr>
+        <w:t>eeg</w:t>
+      </w:r>
+      <w:proofErr w:type="spellEnd"/>
+      <w:r>
+        <w:rPr>
+          <w:rFonts w:ascii="Calibri" w:hAnsi="Calibri" w:cs="Calibri"/>
+        </w:rPr>
+        <w:t xml:space="preserve"> dataset</w:t>
       </w:r>
     </w:p>
     <w:p>
@@ -1085,7 +1215,37 @@
         <w:rPr>
           <w:rFonts w:ascii="Calibri" w:hAnsi="Calibri" w:cs="Calibri"/>
         </w:rPr>
-        <w:t>We also installed the libraries that we should use to do live recording with an eeg helmet. But we have not been able to make the emocapper work properly.</w:t>
+        <w:t xml:space="preserve">We also installed the libraries that we should use to do live recording with an </w:t>
+      </w:r>
+      <w:proofErr w:type="spellStart"/>
+      <w:proofErr w:type="gramStart"/>
+      <w:r>
+        <w:rPr>
+          <w:rFonts w:ascii="Calibri" w:hAnsi="Calibri" w:cs="Calibri"/>
+        </w:rPr>
+        <w:t>eeg</w:t>
+      </w:r>
+      <w:proofErr w:type="spellEnd"/>
+      <w:proofErr w:type="gramEnd"/>
+      <w:r>
+        <w:rPr>
+          <w:rFonts w:ascii="Calibri" w:hAnsi="Calibri" w:cs="Calibri"/>
+        </w:rPr>
+        <w:t xml:space="preserve"> helmet. But we have not been able to make the </w:t>
+      </w:r>
+      <w:proofErr w:type="spellStart"/>
+      <w:r>
+        <w:rPr>
+          <w:rFonts w:ascii="Calibri" w:hAnsi="Calibri" w:cs="Calibri"/>
+        </w:rPr>
+        <w:t>emocapper</w:t>
+      </w:r>
+      <w:proofErr w:type="spellEnd"/>
+      <w:r>
+        <w:rPr>
+          <w:rFonts w:ascii="Calibri" w:hAnsi="Calibri" w:cs="Calibri"/>
+        </w:rPr>
+        <w:t xml:space="preserve"> work properly.</w:t>
       </w:r>
     </w:p>
     <w:p>
@@ -1148,31 +1308,7 @@
           <w:b/>
           <w:color w:val="C00000"/>
         </w:rPr>
-        <w:t>Week 5</w:t>
-      </w:r>
-      <w:r>
-        <w:rPr>
-          <w:rFonts w:ascii="Calibri" w:hAnsi="Calibri" w:cs="Calibri"/>
-          <w:b/>
-          <w:color w:val="C00000"/>
-        </w:rPr>
-        <w:t xml:space="preserve">:  </w:t>
-      </w:r>
-      <w:r>
-        <w:rPr>
-          <w:rFonts w:ascii="Calibri" w:hAnsi="Calibri" w:cs="Calibri"/>
-          <w:b/>
-          <w:color w:val="C00000"/>
-        </w:rPr>
-        <w:t>04.04.</w:t>
-      </w:r>
-      <w:r>
-        <w:rPr>
-          <w:rFonts w:ascii="Calibri" w:hAnsi="Calibri" w:cs="Calibri"/>
-          <w:b/>
-          <w:color w:val="C00000"/>
-        </w:rPr>
-        <w:t>2016</w:t>
+        <w:t>Week 5:  04.04.2016</w:t>
       </w:r>
     </w:p>
     <w:p>
@@ -1363,31 +1499,7 @@
           <w:b/>
           <w:color w:val="C00000"/>
         </w:rPr>
-        <w:t>Week 5</w:t>
-      </w:r>
-      <w:r>
-        <w:rPr>
-          <w:rFonts w:ascii="Calibri" w:hAnsi="Calibri" w:cs="Calibri"/>
-          <w:b/>
-          <w:color w:val="C00000"/>
-        </w:rPr>
-        <w:t xml:space="preserve">:  </w:t>
-      </w:r>
-      <w:r>
-        <w:rPr>
-          <w:rFonts w:ascii="Calibri" w:hAnsi="Calibri" w:cs="Calibri"/>
-          <w:b/>
-          <w:color w:val="C00000"/>
-        </w:rPr>
-        <w:t>07</w:t>
-      </w:r>
-      <w:r>
-        <w:rPr>
-          <w:rFonts w:ascii="Calibri" w:hAnsi="Calibri" w:cs="Calibri"/>
-          <w:b/>
-          <w:color w:val="C00000"/>
-        </w:rPr>
-        <w:t>.04.2016</w:t>
+        <w:t>Week 5:  07.04.2016</w:t>
       </w:r>
     </w:p>
     <w:p>
@@ -1491,7 +1603,37 @@
         <w:rPr>
           <w:rFonts w:ascii="Calibri" w:hAnsi="Calibri" w:cs="Calibri"/>
         </w:rPr>
-        <w:t>Moreover, we tried to add artifacts onto other dataset we obtained from different studies. We also tried to apply our pca to noisy data obtained from another group who is working also on eeg.</w:t>
+        <w:t xml:space="preserve">Moreover, we tried to add artifacts onto other dataset we obtained from different studies. We also tried to apply our </w:t>
+      </w:r>
+      <w:proofErr w:type="spellStart"/>
+      <w:r>
+        <w:rPr>
+          <w:rFonts w:ascii="Calibri" w:hAnsi="Calibri" w:cs="Calibri"/>
+        </w:rPr>
+        <w:t>pca</w:t>
+      </w:r>
+      <w:proofErr w:type="spellEnd"/>
+      <w:r>
+        <w:rPr>
+          <w:rFonts w:ascii="Calibri" w:hAnsi="Calibri" w:cs="Calibri"/>
+        </w:rPr>
+        <w:t xml:space="preserve"> to noisy data obtained from another group who is working also on </w:t>
+      </w:r>
+      <w:proofErr w:type="spellStart"/>
+      <w:proofErr w:type="gramStart"/>
+      <w:r>
+        <w:rPr>
+          <w:rFonts w:ascii="Calibri" w:hAnsi="Calibri" w:cs="Calibri"/>
+        </w:rPr>
+        <w:t>eeg</w:t>
+      </w:r>
+      <w:proofErr w:type="spellEnd"/>
+      <w:proofErr w:type="gramEnd"/>
+      <w:r>
+        <w:rPr>
+          <w:rFonts w:ascii="Calibri" w:hAnsi="Calibri" w:cs="Calibri"/>
+        </w:rPr>
+        <w:t>.</w:t>
       </w:r>
     </w:p>
     <w:p>
@@ -1597,7 +1739,6 @@
         <w:jc w:val="both"/>
         <w:rPr>
           <w:rFonts w:ascii="Calibri" w:hAnsi="Calibri" w:cs="Calibri"/>
-          <w:i/>
         </w:rPr>
       </w:pPr>
       <w:r>
@@ -1612,491 +1753,124 @@
         <w:jc w:val="both"/>
         <w:rPr>
           <w:rFonts w:ascii="Calibri" w:hAnsi="Calibri" w:cs="Calibri"/>
-          <w:i/>
-        </w:rPr>
-      </w:pPr>
-    </w:p>
-    <w:p>
-      <w:pPr>
-        <w:jc w:val="both"/>
-        <w:rPr>
-          <w:rFonts w:ascii="Calibri" w:hAnsi="Calibri" w:cs="Calibri"/>
-          <w:i/>
-        </w:rPr>
-      </w:pPr>
-    </w:p>
-    <w:p>
-      <w:pPr>
-        <w:jc w:val="both"/>
-        <w:rPr>
-          <w:rFonts w:ascii="Calibri" w:hAnsi="Calibri" w:cs="Calibri"/>
-          <w:b/>
-          <w:color w:val="C00000"/>
-          <w:sz w:val="32"/>
-        </w:rPr>
-      </w:pPr>
-      <w:r>
-        <w:rPr>
-          <w:rFonts w:ascii="Calibri" w:hAnsi="Calibri" w:cs="Calibri"/>
-          <w:b/>
-          <w:color w:val="C00000"/>
-          <w:sz w:val="32"/>
-        </w:rPr>
-        <w:t>Supervisor</w:t>
-      </w:r>
-      <w:r>
-        <w:rPr>
-          <w:rFonts w:ascii="Calibri" w:hAnsi="Calibri" w:cs="Calibri"/>
-          <w:b/>
-          <w:color w:val="C00000"/>
-          <w:sz w:val="32"/>
-        </w:rPr>
-        <w:t xml:space="preserve"> Meetings</w:t>
-      </w:r>
-    </w:p>
-    <w:p>
-      <w:pPr>
-        <w:jc w:val="both"/>
-        <w:rPr>
-          <w:rFonts w:ascii="Calibri" w:hAnsi="Calibri" w:cs="Calibri"/>
-        </w:rPr>
-      </w:pPr>
-    </w:p>
-    <w:p>
-      <w:pPr>
-        <w:jc w:val="both"/>
-        <w:rPr>
-          <w:rFonts w:ascii="Calibri" w:hAnsi="Calibri" w:cs="Calibri"/>
-          <w:b/>
-          <w:color w:val="C00000"/>
-        </w:rPr>
-      </w:pPr>
-      <w:r>
-        <w:rPr>
-          <w:rFonts w:ascii="Calibri" w:hAnsi="Calibri" w:cs="Calibri"/>
-          <w:b/>
-          <w:color w:val="C00000"/>
-        </w:rPr>
-        <w:t xml:space="preserve">Week 1:  </w:t>
-      </w:r>
-      <w:r>
-        <w:rPr>
-          <w:rFonts w:ascii="Calibri" w:hAnsi="Calibri" w:cs="Calibri"/>
-          <w:b/>
-          <w:color w:val="C00000"/>
-        </w:rPr>
-        <w:t>10.03.2016</w:t>
-      </w:r>
-    </w:p>
-    <w:p>
-      <w:pPr>
-        <w:jc w:val="both"/>
-        <w:rPr>
-          <w:rFonts w:ascii="Calibri" w:hAnsi="Calibri" w:cs="Calibri"/>
-          <w:i/>
-          <w:iCs/>
-        </w:rPr>
-      </w:pPr>
-      <w:r>
-        <w:rPr>
-          <w:rFonts w:ascii="Calibri" w:hAnsi="Calibri" w:cs="Calibri"/>
-          <w:i/>
-          <w:iCs/>
-        </w:rPr>
-        <w:t>Presentation of results since last meeting</w:t>
-      </w:r>
-    </w:p>
-    <w:p>
-      <w:pPr>
-        <w:jc w:val="both"/>
-        <w:rPr>
-          <w:rFonts w:ascii="Calibri" w:hAnsi="Calibri" w:cs="Calibri"/>
-          <w:lang w:val="en-GB"/>
-        </w:rPr>
-      </w:pPr>
-      <w:r>
-        <w:rPr>
-          <w:rFonts w:ascii="Calibri" w:hAnsi="Calibri" w:cs="Calibri"/>
-          <w:iCs/>
+        </w:rPr>
+      </w:pPr>
+    </w:p>
+    <w:p>
+      <w:pPr>
+        <w:jc w:val="both"/>
+        <w:rPr>
+          <w:rFonts w:ascii="Calibri" w:hAnsi="Calibri" w:cs="Calibri"/>
+          <w:b/>
+          <w:color w:val="C00000"/>
+        </w:rPr>
+      </w:pPr>
+      <w:r>
+        <w:rPr>
+          <w:rFonts w:ascii="Calibri" w:hAnsi="Calibri" w:cs="Calibri"/>
+          <w:b/>
+          <w:color w:val="C00000"/>
+        </w:rPr>
+        <w:t>Week 6:  14</w:t>
+      </w:r>
+      <w:r>
+        <w:rPr>
+          <w:rFonts w:ascii="Calibri" w:hAnsi="Calibri" w:cs="Calibri"/>
+          <w:b/>
+          <w:color w:val="C00000"/>
+        </w:rPr>
+        <w:t>.04.2016</w:t>
+      </w:r>
+    </w:p>
+    <w:p>
+      <w:pPr>
+        <w:jc w:val="both"/>
+        <w:rPr>
+          <w:rFonts w:ascii="Calibri" w:hAnsi="Calibri" w:cs="Calibri"/>
+          <w:i/>
+        </w:rPr>
+      </w:pPr>
+      <w:r>
+        <w:rPr>
+          <w:rFonts w:ascii="Calibri" w:hAnsi="Calibri" w:cs="Calibri"/>
+          <w:i/>
+        </w:rPr>
+        <w:t>Questions</w:t>
+      </w:r>
+    </w:p>
+    <w:p>
+      <w:pPr>
+        <w:jc w:val="both"/>
+        <w:rPr>
+          <w:rFonts w:ascii="Calibri" w:hAnsi="Calibri" w:cs="Calibri"/>
+        </w:rPr>
+      </w:pPr>
+      <w:r>
+        <w:rPr>
+          <w:rFonts w:ascii="Calibri" w:hAnsi="Calibri" w:cs="Calibri"/>
+        </w:rPr>
+        <w:t>Does are new solution for artifacts improves our results? How to come with a clever threshold for rejecting principal components?</w:t>
+      </w:r>
+    </w:p>
+    <w:p>
+      <w:pPr>
+        <w:jc w:val="both"/>
+        <w:rPr>
+          <w:rFonts w:ascii="Calibri" w:hAnsi="Calibri" w:cs="Calibri"/>
+          <w:i/>
+        </w:rPr>
+      </w:pPr>
+      <w:r>
+        <w:rPr>
+          <w:rFonts w:ascii="Calibri" w:hAnsi="Calibri" w:cs="Calibri"/>
+          <w:i/>
+        </w:rPr>
+        <w:t>Reading</w:t>
+      </w:r>
+      <w:r>
+        <w:rPr>
+          <w:rFonts w:ascii="Calibri" w:hAnsi="Calibri" w:cs="Calibri"/>
+          <w:i/>
+        </w:rPr>
+        <w:t>, who and what</w:t>
+      </w:r>
+    </w:p>
+    <w:p>
+      <w:pPr>
+        <w:jc w:val="both"/>
+        <w:rPr>
+          <w:rFonts w:ascii="Calibri" w:hAnsi="Calibri" w:cs="Calibri"/>
+          <w:i/>
+        </w:rPr>
+      </w:pPr>
+      <w:r>
+        <w:rPr>
+          <w:rFonts w:ascii="Calibri" w:hAnsi="Calibri" w:cs="Calibri"/>
+          <w:i/>
+        </w:rPr>
+        <w:t>Implementation</w:t>
+      </w:r>
+      <w:r>
+        <w:rPr>
+          <w:rFonts w:ascii="Calibri" w:hAnsi="Calibri" w:cs="Calibri"/>
+          <w:i/>
+        </w:rPr>
+        <w:t>, who and what</w:t>
+      </w:r>
+    </w:p>
+    <w:p>
+      <w:pPr>
+        <w:jc w:val="both"/>
+        <w:rPr>
+          <w:rFonts w:ascii="Calibri" w:hAnsi="Calibri" w:cs="Calibri"/>
+        </w:rPr>
+      </w:pPr>
+      <w:r>
+        <w:rPr>
+          <w:rFonts w:ascii="Calibri" w:hAnsi="Calibri" w:cs="Calibri"/>
         </w:rPr>
         <w:lastRenderedPageBreak/>
-        <w:t>We explained the kind of eeg dataset we had found. We also got an eeg recorder, and discussed what kind of programming language we would use: in order to use the eeg helmet, we have to use python with linux.</w:t>
-      </w:r>
-    </w:p>
-    <w:p>
-      <w:pPr>
-        <w:jc w:val="both"/>
-        <w:rPr>
-          <w:rFonts w:ascii="Calibri" w:hAnsi="Calibri" w:cs="Calibri"/>
-          <w:i/>
-          <w:iCs/>
-        </w:rPr>
-      </w:pPr>
-      <w:r>
-        <w:rPr>
-          <w:rFonts w:ascii="Calibri" w:hAnsi="Calibri" w:cs="Calibri"/>
-          <w:i/>
-          <w:iCs/>
-        </w:rPr>
-        <w:t>Action points for next week</w:t>
-      </w:r>
-    </w:p>
-    <w:p>
-      <w:pPr>
-        <w:jc w:val="both"/>
-        <w:rPr>
-          <w:rFonts w:ascii="Calibri" w:hAnsi="Calibri" w:cs="Calibri"/>
-          <w:iCs/>
-        </w:rPr>
-      </w:pPr>
-      <w:r>
-        <w:rPr>
-          <w:rFonts w:ascii="Calibri" w:hAnsi="Calibri" w:cs="Calibri"/>
-          <w:iCs/>
-        </w:rPr>
-        <w:t>Try to add artifacts, and to apply a simple PCA, to see if we can manage to remove artifacts.</w:t>
-      </w:r>
-    </w:p>
-    <w:p>
-      <w:pPr>
-        <w:jc w:val="both"/>
-        <w:rPr>
-          <w:rFonts w:ascii="Calibri" w:hAnsi="Calibri" w:cs="Calibri"/>
-          <w:i/>
-          <w:iCs/>
-        </w:rPr>
-      </w:pPr>
-    </w:p>
-    <w:p>
-      <w:pPr>
-        <w:jc w:val="both"/>
-        <w:rPr>
-          <w:rFonts w:ascii="Calibri" w:hAnsi="Calibri" w:cs="Calibri"/>
-          <w:b/>
-          <w:color w:val="C00000"/>
-        </w:rPr>
-      </w:pPr>
-      <w:r>
-        <w:rPr>
-          <w:rFonts w:ascii="Calibri" w:hAnsi="Calibri" w:cs="Calibri"/>
-          <w:b/>
-          <w:color w:val="C00000"/>
-        </w:rPr>
-        <w:t>Week 2:  17.03.2016</w:t>
-      </w:r>
-    </w:p>
-    <w:p>
-      <w:pPr>
-        <w:jc w:val="both"/>
-        <w:rPr>
-          <w:rFonts w:ascii="Calibri" w:hAnsi="Calibri" w:cs="Calibri"/>
-          <w:i/>
-          <w:iCs/>
-        </w:rPr>
-      </w:pPr>
-      <w:r>
-        <w:rPr>
-          <w:rFonts w:ascii="Calibri" w:hAnsi="Calibri" w:cs="Calibri"/>
-          <w:i/>
-          <w:iCs/>
-        </w:rPr>
-        <w:t>Presentation of results since last meeting</w:t>
-      </w:r>
-    </w:p>
-    <w:p>
-      <w:pPr>
-        <w:jc w:val="both"/>
-        <w:rPr>
-          <w:rFonts w:ascii="Calibri" w:hAnsi="Calibri" w:cs="Calibri"/>
-          <w:lang w:val="en-GB"/>
-        </w:rPr>
-      </w:pPr>
-      <w:r>
-        <w:rPr>
-          <w:rFonts w:ascii="Calibri" w:hAnsi="Calibri" w:cs="Calibri"/>
-          <w:iCs/>
-        </w:rPr>
-        <w:t>We explained the implementation we had done so far. We asked questions about what artifacts are supposed to look like.</w:t>
-      </w:r>
-    </w:p>
-    <w:p>
-      <w:pPr>
-        <w:jc w:val="both"/>
-        <w:rPr>
-          <w:rFonts w:ascii="Calibri" w:hAnsi="Calibri" w:cs="Calibri"/>
-          <w:i/>
-          <w:iCs/>
-        </w:rPr>
-      </w:pPr>
-      <w:r>
-        <w:rPr>
-          <w:rFonts w:ascii="Calibri" w:hAnsi="Calibri" w:cs="Calibri"/>
-          <w:i/>
-          <w:iCs/>
-        </w:rPr>
-        <w:t>Action points for next week</w:t>
-      </w:r>
-    </w:p>
-    <w:p>
-      <w:pPr>
-        <w:jc w:val="both"/>
-        <w:rPr>
-          <w:rFonts w:ascii="Calibri" w:hAnsi="Calibri" w:cs="Calibri"/>
-        </w:rPr>
-      </w:pPr>
-      <w:r>
-        <w:rPr>
-          <w:rFonts w:ascii="Calibri" w:hAnsi="Calibri" w:cs="Calibri"/>
-        </w:rPr>
-        <w:t>We should try to actually mimic specific artifacts that we can see in the paper he linked us. So one of their artifacts is a sudden dive on the graph, which is the kind of thing we could try to mimic (although what we do right now is not wrong per se). Artifacts occur in time intervals, not constantly</w:t>
-      </w:r>
-      <w:r>
-        <w:rPr>
-          <w:rFonts w:ascii="Calibri" w:hAnsi="Calibri" w:cs="Calibri"/>
-        </w:rPr>
-        <w:t>.</w:t>
-      </w:r>
-    </w:p>
-    <w:p>
-      <w:pPr>
-        <w:jc w:val="both"/>
-        <w:rPr>
-          <w:rFonts w:ascii="Calibri" w:hAnsi="Calibri" w:cs="Calibri"/>
-        </w:rPr>
-      </w:pPr>
-      <w:r>
-        <w:rPr>
-          <w:rFonts w:ascii="Calibri" w:hAnsi="Calibri" w:cs="Calibri"/>
-        </w:rPr>
-        <w:t>Removing artifacts</w:t>
-      </w:r>
-      <w:r>
-        <w:rPr>
-          <w:rFonts w:ascii="Calibri" w:hAnsi="Calibri" w:cs="Calibri"/>
-        </w:rPr>
-        <w:t xml:space="preserve">: </w:t>
-      </w:r>
-      <w:r>
-        <w:rPr>
-          <w:rFonts w:ascii="Calibri" w:hAnsi="Calibri" w:cs="Calibri"/>
-        </w:rPr>
-        <w:t xml:space="preserve"> </w:t>
-      </w:r>
-      <w:r>
-        <w:rPr>
-          <w:rFonts w:ascii="Calibri" w:hAnsi="Calibri" w:cs="Calibri"/>
-        </w:rPr>
-        <w:t>w</w:t>
-      </w:r>
-      <w:r>
-        <w:rPr>
-          <w:rFonts w:ascii="Calibri" w:hAnsi="Calibri" w:cs="Calibri"/>
-        </w:rPr>
-        <w:t xml:space="preserve">e should just use W instead of Winv because we use PCA and the eigenvectors are orthogonal so it's the same. </w:t>
-      </w:r>
-    </w:p>
-    <w:p>
-      <w:pPr>
-        <w:jc w:val="both"/>
-        <w:rPr>
-          <w:rFonts w:ascii="Calibri" w:hAnsi="Calibri" w:cs="Calibri"/>
-        </w:rPr>
-      </w:pPr>
-      <w:r>
-        <w:rPr>
-          <w:rFonts w:ascii="Calibri" w:hAnsi="Calibri" w:cs="Calibri"/>
-        </w:rPr>
-        <w:t>We should try plotting the original data (before adding artifacts) and compare it to after we remove artifacts.</w:t>
-      </w:r>
-    </w:p>
-    <w:p>
-      <w:pPr>
-        <w:jc w:val="both"/>
-        <w:rPr>
-          <w:rFonts w:ascii="Calibri" w:hAnsi="Calibri" w:cs="Calibri"/>
-          <w:i/>
-          <w:lang w:val="en-GB"/>
-        </w:rPr>
-      </w:pPr>
-    </w:p>
-    <w:p>
-      <w:pPr>
-        <w:jc w:val="both"/>
-        <w:rPr>
-          <w:rFonts w:ascii="Calibri" w:hAnsi="Calibri" w:cs="Calibri"/>
-          <w:b/>
-          <w:color w:val="C00000"/>
-        </w:rPr>
-      </w:pPr>
-      <w:r>
-        <w:rPr>
-          <w:rFonts w:ascii="Calibri" w:hAnsi="Calibri" w:cs="Calibri"/>
-          <w:b/>
-          <w:color w:val="C00000"/>
-        </w:rPr>
-        <w:t>Week 3:  31.03.2016</w:t>
-      </w:r>
-    </w:p>
-    <w:p>
-      <w:pPr>
-        <w:jc w:val="both"/>
-        <w:rPr>
-          <w:rFonts w:ascii="Calibri" w:hAnsi="Calibri" w:cs="Calibri"/>
-          <w:i/>
-          <w:iCs/>
-        </w:rPr>
-      </w:pPr>
-      <w:r>
-        <w:rPr>
-          <w:rFonts w:ascii="Calibri" w:hAnsi="Calibri" w:cs="Calibri"/>
-          <w:i/>
-          <w:iCs/>
-        </w:rPr>
-        <w:t>Presentation of results since last meeting</w:t>
-      </w:r>
-    </w:p>
-    <w:p>
-      <w:pPr>
-        <w:jc w:val="both"/>
-        <w:rPr>
-          <w:rFonts w:ascii="Calibri" w:hAnsi="Calibri" w:cs="Calibri"/>
-          <w:iCs/>
-        </w:rPr>
-      </w:pPr>
-      <w:r>
-        <w:rPr>
-          <w:rFonts w:ascii="Calibri" w:hAnsi="Calibri" w:cs="Calibri"/>
-          <w:iCs/>
-        </w:rPr>
-        <w:t xml:space="preserve">We explained our methodology for PCA. It appears we were selecting components instead of rejecting them, so we will have to correct this. We should also work on smaller windows of time in order to get more accurate results. </w:t>
-      </w:r>
-    </w:p>
-    <w:p>
-      <w:pPr>
-        <w:jc w:val="both"/>
-        <w:rPr>
-          <w:rFonts w:ascii="Calibri" w:hAnsi="Calibri" w:cs="Calibri"/>
-          <w:lang w:val="en-GB"/>
-        </w:rPr>
-      </w:pPr>
-      <w:r>
-        <w:rPr>
-          <w:rFonts w:ascii="Calibri" w:hAnsi="Calibri" w:cs="Calibri"/>
-          <w:iCs/>
-        </w:rPr>
-        <w:t>We also solved the small problem we had when we tried to read data from the emocappa: it seems like the helmet and the USB key should be close enough in order for the signal to be detected.</w:t>
-      </w:r>
-    </w:p>
-    <w:p>
-      <w:pPr>
-        <w:jc w:val="both"/>
-        <w:rPr>
-          <w:rFonts w:ascii="Calibri" w:hAnsi="Calibri" w:cs="Calibri"/>
-          <w:i/>
-          <w:iCs/>
-        </w:rPr>
-      </w:pPr>
-      <w:r>
-        <w:rPr>
-          <w:rFonts w:ascii="Calibri" w:hAnsi="Calibri" w:cs="Calibri"/>
-          <w:i/>
-          <w:iCs/>
-        </w:rPr>
-        <w:t>Action points for next week</w:t>
-      </w:r>
-    </w:p>
-    <w:p>
-      <w:pPr>
-        <w:jc w:val="both"/>
-        <w:rPr>
-          <w:rFonts w:ascii="Calibri" w:hAnsi="Calibri" w:cs="Calibri"/>
-          <w:lang w:val="en-GB"/>
-        </w:rPr>
-      </w:pPr>
-      <w:r>
-        <w:rPr>
-          <w:rFonts w:ascii="Calibri" w:hAnsi="Calibri" w:cs="Calibri"/>
-          <w:iCs/>
-        </w:rPr>
-        <w:t>We’re going to apply all the modifications just mentioned in order to see if it improves our results.</w:t>
-      </w:r>
-    </w:p>
-    <w:p>
-      <w:pPr>
-        <w:jc w:val="both"/>
-        <w:rPr>
-          <w:rFonts w:ascii="Calibri" w:hAnsi="Calibri" w:cs="Calibri"/>
-          <w:i/>
-          <w:lang w:val="en-GB"/>
-        </w:rPr>
-      </w:pPr>
-    </w:p>
-    <w:p>
-      <w:pPr>
-        <w:jc w:val="both"/>
-        <w:rPr>
-          <w:rFonts w:ascii="Calibri" w:hAnsi="Calibri" w:cs="Calibri"/>
-          <w:b/>
-          <w:color w:val="C00000"/>
-        </w:rPr>
-      </w:pPr>
-      <w:r>
-        <w:rPr>
-          <w:rFonts w:ascii="Calibri" w:hAnsi="Calibri" w:cs="Calibri"/>
-          <w:b/>
-          <w:color w:val="C00000"/>
-        </w:rPr>
-        <w:t>Week 3:  7.04</w:t>
-      </w:r>
-      <w:r>
-        <w:rPr>
-          <w:rFonts w:ascii="Calibri" w:hAnsi="Calibri" w:cs="Calibri"/>
-          <w:b/>
-          <w:color w:val="C00000"/>
-        </w:rPr>
-        <w:t>.2016</w:t>
-      </w:r>
-      <w:r>
-        <w:rPr>
-          <w:rFonts w:ascii="Calibri" w:hAnsi="Calibri" w:cs="Calibri"/>
-          <w:b/>
-          <w:color w:val="C00000"/>
-        </w:rPr>
-        <w:t xml:space="preserve"> (Mid-term presentation)</w:t>
-      </w:r>
-    </w:p>
-    <w:p>
-      <w:pPr>
-        <w:jc w:val="both"/>
-        <w:rPr>
-          <w:rFonts w:ascii="Calibri" w:hAnsi="Calibri" w:cs="Calibri"/>
-          <w:i/>
-          <w:iCs/>
-        </w:rPr>
-      </w:pPr>
-      <w:r>
-        <w:rPr>
-          <w:rFonts w:ascii="Calibri" w:hAnsi="Calibri" w:cs="Calibri"/>
-          <w:i/>
-          <w:iCs/>
-        </w:rPr>
-        <w:t>Presentation of results since last meeting</w:t>
-      </w:r>
-    </w:p>
-    <w:p>
-      <w:pPr>
-        <w:jc w:val="both"/>
-        <w:rPr>
-          <w:rFonts w:ascii="Calibri" w:hAnsi="Calibri" w:cs="Calibri"/>
-          <w:iCs/>
-        </w:rPr>
-      </w:pPr>
-      <w:r>
-        <w:rPr>
-          <w:rFonts w:ascii="Calibri" w:hAnsi="Calibri" w:cs="Calibri"/>
-          <w:iCs/>
-        </w:rPr>
-        <w:t>During the presentation, we explained what we had done so far:</w:t>
+        <w:t>We worked on two problematics:</w:t>
       </w:r>
     </w:p>
     <w:p>
@@ -2109,15 +1883,13 @@
         <w:jc w:val="both"/>
         <w:rPr>
           <w:rFonts w:ascii="Calibri" w:hAnsi="Calibri" w:cs="Calibri"/>
-          <w:iCs/>
-        </w:rPr>
-      </w:pPr>
-      <w:r>
-        <w:rPr>
-          <w:rFonts w:ascii="Calibri" w:hAnsi="Calibri" w:cs="Calibri"/>
-          <w:iCs/>
-        </w:rPr>
-        <w:t>Apply PCA in order to reject components with the highest variance.</w:t>
+        </w:rPr>
+      </w:pPr>
+      <w:r>
+        <w:rPr>
+          <w:rFonts w:ascii="Calibri" w:hAnsi="Calibri" w:cs="Calibri"/>
+        </w:rPr>
+        <w:t>Now, our artifacts are added using a sinus function as discussed during the midterm presentation. They look much more like realistic artifacts, with a spike shape.</w:t>
       </w:r>
     </w:p>
     <w:p>
@@ -2130,15 +1902,102 @@
         <w:jc w:val="both"/>
         <w:rPr>
           <w:rFonts w:ascii="Calibri" w:hAnsi="Calibri" w:cs="Calibri"/>
-          <w:iCs/>
-        </w:rPr>
-      </w:pPr>
-      <w:r>
-        <w:rPr>
-          <w:rFonts w:ascii="Calibri" w:hAnsi="Calibri" w:cs="Calibri"/>
-          <w:iCs/>
-        </w:rPr>
-        <w:t>Simulate artifacts, even though their shape is not similar to the one we can see in previous studies.</w:t>
+        </w:rPr>
+      </w:pPr>
+      <w:r>
+        <w:rPr>
+          <w:rFonts w:ascii="Calibri" w:hAnsi="Calibri" w:cs="Calibri"/>
+        </w:rPr>
+        <w:t>We do not always reject components: now, their eigenvalue has to be above some threshold in order for them to be rejected. So we had to find an estimation of the threshold, which we did by looking at the eigenvalues on clean windows of time with no artifacts. With those, we tried two different approaches:</w:t>
+      </w:r>
+    </w:p>
+    <w:p>
+      <w:pPr>
+        <w:pStyle w:val="Paragraphedeliste"/>
+        <w:numPr>
+          <w:ilvl w:val="1"/>
+          <w:numId w:val="2"/>
+        </w:numPr>
+        <w:jc w:val="both"/>
+        <w:rPr>
+          <w:rFonts w:ascii="Calibri" w:hAnsi="Calibri" w:cs="Calibri"/>
+        </w:rPr>
+      </w:pPr>
+      <w:r>
+        <w:rPr>
+          <w:rFonts w:ascii="Calibri" w:hAnsi="Calibri" w:cs="Calibri"/>
+        </w:rPr>
+        <w:t>Computing the average of those eigenvalues, and deciding to reject components with eigenvalues above 20% more than this average.</w:t>
+      </w:r>
+    </w:p>
+    <w:p>
+      <w:pPr>
+        <w:pStyle w:val="Paragraphedeliste"/>
+        <w:numPr>
+          <w:ilvl w:val="1"/>
+          <w:numId w:val="2"/>
+        </w:numPr>
+        <w:jc w:val="both"/>
+        <w:rPr>
+          <w:rFonts w:ascii="Calibri" w:hAnsi="Calibri" w:cs="Calibri"/>
+        </w:rPr>
+      </w:pPr>
+      <w:r>
+        <w:rPr>
+          <w:rFonts w:ascii="Calibri" w:hAnsi="Calibri" w:cs="Calibri"/>
+        </w:rPr>
+        <w:t>Looking at the maximum of all eigenvalues for clean windows, and then rejecting components for which the eigenvalue is above this maximum value.</w:t>
+      </w:r>
+    </w:p>
+    <w:p>
+      <w:pPr>
+        <w:jc w:val="both"/>
+        <w:rPr>
+          <w:rFonts w:ascii="Calibri" w:hAnsi="Calibri" w:cs="Calibri"/>
+        </w:rPr>
+      </w:pPr>
+      <w:r>
+        <w:rPr>
+          <w:rFonts w:ascii="Calibri" w:hAnsi="Calibri" w:cs="Calibri"/>
+        </w:rPr>
+        <w:t>It looks like we have better results with the average value. However we have started to think about more advanced methods such as clustering in order to detect eigenvalues that are not normal.</w:t>
+      </w:r>
+    </w:p>
+    <w:p>
+      <w:pPr>
+        <w:jc w:val="both"/>
+        <w:rPr>
+          <w:rFonts w:ascii="Calibri" w:hAnsi="Calibri" w:cs="Calibri"/>
+          <w:i/>
+        </w:rPr>
+      </w:pPr>
+      <w:r>
+        <w:rPr>
+          <w:rFonts w:ascii="Calibri" w:hAnsi="Calibri" w:cs="Calibri"/>
+          <w:i/>
+        </w:rPr>
+        <w:t>Decisions</w:t>
+      </w:r>
+      <w:r>
+        <w:rPr>
+          <w:rFonts w:ascii="Calibri" w:hAnsi="Calibri" w:cs="Calibri"/>
+          <w:i/>
+        </w:rPr>
+        <w:t>, who and what, what do you don alone, what do you do together</w:t>
+      </w:r>
+    </w:p>
+    <w:p>
+      <w:pPr>
+        <w:jc w:val="both"/>
+        <w:rPr>
+          <w:rFonts w:ascii="Calibri" w:hAnsi="Calibri" w:cs="Calibri"/>
+        </w:rPr>
+      </w:pPr>
+      <w:r>
+        <w:rPr>
+          <w:rFonts w:ascii="Calibri" w:hAnsi="Calibri" w:cs="Calibri"/>
+        </w:rPr>
+        <w:t>We know want to try different threshold estimations. To compare them, we will try to measure sensitivity and specificity of the model, by looking at:</w:t>
       </w:r>
     </w:p>
     <w:p>
@@ -2151,58 +2010,14 @@
         <w:jc w:val="both"/>
         <w:rPr>
           <w:rFonts w:ascii="Calibri" w:hAnsi="Calibri" w:cs="Calibri"/>
-          <w:iCs/>
-        </w:rPr>
-      </w:pPr>
-      <w:r>
-        <w:rPr>
-          <w:rFonts w:ascii="Calibri" w:hAnsi="Calibri" w:cs="Calibri"/>
-          <w:iCs/>
-        </w:rPr>
-        <w:t>Probably because the shape of our artifacts, PCA doesn’t really remove them well.</w:t>
-      </w:r>
-    </w:p>
-    <w:p>
-      <w:pPr>
-        <w:jc w:val="both"/>
-        <w:rPr>
-          <w:rFonts w:ascii="Calibri" w:hAnsi="Calibri" w:cs="Calibri"/>
-          <w:iCs/>
-        </w:rPr>
-      </w:pPr>
-    </w:p>
-    <w:p>
-      <w:pPr>
-        <w:jc w:val="both"/>
-        <w:rPr>
-          <w:rFonts w:ascii="Calibri" w:hAnsi="Calibri" w:cs="Calibri"/>
-          <w:i/>
-          <w:iCs/>
-        </w:rPr>
-      </w:pPr>
-      <w:r>
-        <w:rPr>
-          <w:rFonts w:ascii="Calibri" w:hAnsi="Calibri" w:cs="Calibri"/>
-          <w:i/>
-          <w:iCs/>
-        </w:rPr>
-        <w:t>Action points for next week</w:t>
-      </w:r>
-    </w:p>
-    <w:p>
-      <w:pPr>
-        <w:jc w:val="both"/>
-        <w:rPr>
-          <w:rFonts w:ascii="Calibri" w:hAnsi="Calibri" w:cs="Calibri"/>
-          <w:iCs/>
-        </w:rPr>
-      </w:pPr>
-      <w:r>
-        <w:rPr>
-          <w:rFonts w:ascii="Calibri" w:hAnsi="Calibri" w:cs="Calibri"/>
-          <w:iCs/>
-        </w:rPr>
-        <w:t>After discussing our troubles, we found several improvements we could quickly implement for the next week:</w:t>
+          <w:i/>
+        </w:rPr>
+      </w:pPr>
+      <w:r>
+        <w:rPr>
+          <w:rFonts w:ascii="Calibri" w:hAnsi="Calibri" w:cs="Calibri"/>
+        </w:rPr>
+        <w:t>How many times components are rejected in windows on which we did add artifacts</w:t>
       </w:r>
     </w:p>
     <w:p>
@@ -2215,15 +2030,635 @@
         <w:jc w:val="both"/>
         <w:rPr>
           <w:rFonts w:ascii="Calibri" w:hAnsi="Calibri" w:cs="Calibri"/>
-          <w:iCs/>
-        </w:rPr>
-      </w:pPr>
-      <w:r>
-        <w:rPr>
-          <w:rFonts w:ascii="Calibri" w:hAnsi="Calibri" w:cs="Calibri"/>
-          <w:iCs/>
-        </w:rPr>
-        <w:t>The shape of artifacts should be based on a sinus function (the time being a parameter), with an amplitude function of the channel on which the artifact is injected</w:t>
+          <w:i/>
+        </w:rPr>
+      </w:pPr>
+      <w:r>
+        <w:rPr>
+          <w:rFonts w:ascii="Calibri" w:hAnsi="Calibri" w:cs="Calibri"/>
+        </w:rPr>
+        <w:t>How many times components were rejected when there should not have been, because we did not have artifacts.</w:t>
+      </w:r>
+    </w:p>
+    <w:p>
+      <w:pPr>
+        <w:jc w:val="both"/>
+        <w:rPr>
+          <w:rFonts w:ascii="Calibri" w:hAnsi="Calibri" w:cs="Calibri"/>
+        </w:rPr>
+      </w:pPr>
+      <w:r>
+        <w:rPr>
+          <w:rFonts w:ascii="Calibri" w:hAnsi="Calibri" w:cs="Calibri"/>
+        </w:rPr>
+        <w:t>We also want to start working on ICA to see if we obtain better results than for PCA.</w:t>
+      </w:r>
+    </w:p>
+    <w:p>
+      <w:pPr>
+        <w:jc w:val="both"/>
+        <w:rPr>
+          <w:rFonts w:ascii="Calibri" w:hAnsi="Calibri" w:cs="Calibri"/>
+          <w:i/>
+        </w:rPr>
+      </w:pPr>
+    </w:p>
+    <w:p>
+      <w:pPr>
+        <w:jc w:val="both"/>
+        <w:rPr>
+          <w:rFonts w:ascii="Calibri" w:hAnsi="Calibri" w:cs="Calibri"/>
+          <w:i/>
+        </w:rPr>
+      </w:pPr>
+    </w:p>
+    <w:p>
+      <w:pPr>
+        <w:jc w:val="both"/>
+        <w:rPr>
+          <w:rFonts w:ascii="Calibri" w:hAnsi="Calibri" w:cs="Calibri"/>
+          <w:i/>
+        </w:rPr>
+      </w:pPr>
+    </w:p>
+    <w:p>
+      <w:pPr>
+        <w:jc w:val="both"/>
+        <w:rPr>
+          <w:rFonts w:ascii="Calibri" w:hAnsi="Calibri" w:cs="Calibri"/>
+          <w:b/>
+          <w:color w:val="C00000"/>
+          <w:sz w:val="32"/>
+        </w:rPr>
+      </w:pPr>
+      <w:r>
+        <w:rPr>
+          <w:rFonts w:ascii="Calibri" w:hAnsi="Calibri" w:cs="Calibri"/>
+          <w:b/>
+          <w:color w:val="C00000"/>
+          <w:sz w:val="32"/>
+        </w:rPr>
+        <w:t>Supervisor</w:t>
+      </w:r>
+      <w:r>
+        <w:rPr>
+          <w:rFonts w:ascii="Calibri" w:hAnsi="Calibri" w:cs="Calibri"/>
+          <w:b/>
+          <w:color w:val="C00000"/>
+          <w:sz w:val="32"/>
+        </w:rPr>
+        <w:t xml:space="preserve"> Meetings</w:t>
+      </w:r>
+    </w:p>
+    <w:p>
+      <w:pPr>
+        <w:jc w:val="both"/>
+        <w:rPr>
+          <w:rFonts w:ascii="Calibri" w:hAnsi="Calibri" w:cs="Calibri"/>
+        </w:rPr>
+      </w:pPr>
+    </w:p>
+    <w:p>
+      <w:pPr>
+        <w:jc w:val="both"/>
+        <w:rPr>
+          <w:rFonts w:ascii="Calibri" w:hAnsi="Calibri" w:cs="Calibri"/>
+          <w:b/>
+          <w:color w:val="C00000"/>
+        </w:rPr>
+      </w:pPr>
+      <w:r>
+        <w:rPr>
+          <w:rFonts w:ascii="Calibri" w:hAnsi="Calibri" w:cs="Calibri"/>
+          <w:b/>
+          <w:color w:val="C00000"/>
+        </w:rPr>
+        <w:t xml:space="preserve">Week 1:  </w:t>
+      </w:r>
+      <w:r>
+        <w:rPr>
+          <w:rFonts w:ascii="Calibri" w:hAnsi="Calibri" w:cs="Calibri"/>
+          <w:b/>
+          <w:color w:val="C00000"/>
+        </w:rPr>
+        <w:t>10.03.2016</w:t>
+      </w:r>
+    </w:p>
+    <w:p>
+      <w:pPr>
+        <w:jc w:val="both"/>
+        <w:rPr>
+          <w:rFonts w:ascii="Calibri" w:hAnsi="Calibri" w:cs="Calibri"/>
+          <w:i/>
+          <w:iCs/>
+        </w:rPr>
+      </w:pPr>
+      <w:r>
+        <w:rPr>
+          <w:rFonts w:ascii="Calibri" w:hAnsi="Calibri" w:cs="Calibri"/>
+          <w:i/>
+          <w:iCs/>
+        </w:rPr>
+        <w:t>Presentation of results since last meeting</w:t>
+      </w:r>
+    </w:p>
+    <w:p>
+      <w:pPr>
+        <w:jc w:val="both"/>
+        <w:rPr>
+          <w:rFonts w:ascii="Calibri" w:hAnsi="Calibri" w:cs="Calibri"/>
+          <w:lang w:val="en-GB"/>
+        </w:rPr>
+      </w:pPr>
+      <w:r>
+        <w:rPr>
+          <w:rFonts w:ascii="Calibri" w:hAnsi="Calibri" w:cs="Calibri"/>
+          <w:iCs/>
+        </w:rPr>
+        <w:t xml:space="preserve">We explained the kind of </w:t>
+      </w:r>
+      <w:proofErr w:type="spellStart"/>
+      <w:proofErr w:type="gramStart"/>
+      <w:r>
+        <w:rPr>
+          <w:rFonts w:ascii="Calibri" w:hAnsi="Calibri" w:cs="Calibri"/>
+          <w:iCs/>
+        </w:rPr>
+        <w:t>eeg</w:t>
+      </w:r>
+      <w:proofErr w:type="spellEnd"/>
+      <w:proofErr w:type="gramEnd"/>
+      <w:r>
+        <w:rPr>
+          <w:rFonts w:ascii="Calibri" w:hAnsi="Calibri" w:cs="Calibri"/>
+          <w:iCs/>
+        </w:rPr>
+        <w:t xml:space="preserve"> dataset we had found. We also got an </w:t>
+      </w:r>
+      <w:proofErr w:type="spellStart"/>
+      <w:proofErr w:type="gramStart"/>
+      <w:r>
+        <w:rPr>
+          <w:rFonts w:ascii="Calibri" w:hAnsi="Calibri" w:cs="Calibri"/>
+          <w:iCs/>
+        </w:rPr>
+        <w:t>eeg</w:t>
+      </w:r>
+      <w:proofErr w:type="spellEnd"/>
+      <w:proofErr w:type="gramEnd"/>
+      <w:r>
+        <w:rPr>
+          <w:rFonts w:ascii="Calibri" w:hAnsi="Calibri" w:cs="Calibri"/>
+          <w:iCs/>
+        </w:rPr>
+        <w:t xml:space="preserve"> recorder, and discussed what kind of programming language we would use: in order to use the </w:t>
+      </w:r>
+      <w:proofErr w:type="spellStart"/>
+      <w:r>
+        <w:rPr>
+          <w:rFonts w:ascii="Calibri" w:hAnsi="Calibri" w:cs="Calibri"/>
+          <w:iCs/>
+        </w:rPr>
+        <w:t>eeg</w:t>
+      </w:r>
+      <w:proofErr w:type="spellEnd"/>
+      <w:r>
+        <w:rPr>
+          <w:rFonts w:ascii="Calibri" w:hAnsi="Calibri" w:cs="Calibri"/>
+          <w:iCs/>
+        </w:rPr>
+        <w:t xml:space="preserve"> helmet, we have to use python with </w:t>
+      </w:r>
+      <w:proofErr w:type="spellStart"/>
+      <w:r>
+        <w:rPr>
+          <w:rFonts w:ascii="Calibri" w:hAnsi="Calibri" w:cs="Calibri"/>
+          <w:iCs/>
+        </w:rPr>
+        <w:t>linux</w:t>
+      </w:r>
+      <w:proofErr w:type="spellEnd"/>
+      <w:r>
+        <w:rPr>
+          <w:rFonts w:ascii="Calibri" w:hAnsi="Calibri" w:cs="Calibri"/>
+          <w:iCs/>
+        </w:rPr>
+        <w:t>.</w:t>
+      </w:r>
+    </w:p>
+    <w:p>
+      <w:pPr>
+        <w:jc w:val="both"/>
+        <w:rPr>
+          <w:rFonts w:ascii="Calibri" w:hAnsi="Calibri" w:cs="Calibri"/>
+          <w:i/>
+          <w:iCs/>
+        </w:rPr>
+      </w:pPr>
+      <w:r>
+        <w:rPr>
+          <w:rFonts w:ascii="Calibri" w:hAnsi="Calibri" w:cs="Calibri"/>
+          <w:i/>
+          <w:iCs/>
+        </w:rPr>
+        <w:t>Action points for next week</w:t>
+      </w:r>
+    </w:p>
+    <w:p>
+      <w:pPr>
+        <w:jc w:val="both"/>
+        <w:rPr>
+          <w:rFonts w:ascii="Calibri" w:hAnsi="Calibri" w:cs="Calibri"/>
+          <w:iCs/>
+        </w:rPr>
+      </w:pPr>
+      <w:r>
+        <w:rPr>
+          <w:rFonts w:ascii="Calibri" w:hAnsi="Calibri" w:cs="Calibri"/>
+          <w:iCs/>
+        </w:rPr>
+        <w:t>Try to add artifacts, and to apply a simple PCA, to see if we can manage to remove artifacts.</w:t>
+      </w:r>
+    </w:p>
+    <w:p>
+      <w:pPr>
+        <w:jc w:val="both"/>
+        <w:rPr>
+          <w:rFonts w:ascii="Calibri" w:hAnsi="Calibri" w:cs="Calibri"/>
+          <w:i/>
+          <w:iCs/>
+        </w:rPr>
+      </w:pPr>
+    </w:p>
+    <w:p>
+      <w:pPr>
+        <w:jc w:val="both"/>
+        <w:rPr>
+          <w:rFonts w:ascii="Calibri" w:hAnsi="Calibri" w:cs="Calibri"/>
+          <w:b/>
+          <w:color w:val="C00000"/>
+        </w:rPr>
+      </w:pPr>
+      <w:r>
+        <w:rPr>
+          <w:rFonts w:ascii="Calibri" w:hAnsi="Calibri" w:cs="Calibri"/>
+          <w:b/>
+          <w:color w:val="C00000"/>
+        </w:rPr>
+        <w:t>Week 2</w:t>
+      </w:r>
+      <w:r>
+        <w:rPr>
+          <w:rFonts w:ascii="Calibri" w:hAnsi="Calibri" w:cs="Calibri"/>
+          <w:b/>
+          <w:color w:val="C00000"/>
+        </w:rPr>
+        <w:t>:  17.03.2016</w:t>
+      </w:r>
+    </w:p>
+    <w:p>
+      <w:pPr>
+        <w:jc w:val="both"/>
+        <w:rPr>
+          <w:rFonts w:ascii="Calibri" w:hAnsi="Calibri" w:cs="Calibri"/>
+          <w:i/>
+          <w:iCs/>
+        </w:rPr>
+      </w:pPr>
+      <w:r>
+        <w:rPr>
+          <w:rFonts w:ascii="Calibri" w:hAnsi="Calibri" w:cs="Calibri"/>
+          <w:i/>
+          <w:iCs/>
+        </w:rPr>
+        <w:t>Presentation of results since last meeting</w:t>
+      </w:r>
+    </w:p>
+    <w:p>
+      <w:pPr>
+        <w:jc w:val="both"/>
+        <w:rPr>
+          <w:rFonts w:ascii="Calibri" w:hAnsi="Calibri" w:cs="Calibri"/>
+          <w:lang w:val="en-GB"/>
+        </w:rPr>
+      </w:pPr>
+      <w:r>
+        <w:rPr>
+          <w:rFonts w:ascii="Calibri" w:hAnsi="Calibri" w:cs="Calibri"/>
+          <w:iCs/>
+        </w:rPr>
+        <w:t>We explained the implementation we had done so far. We asked questions about what artifacts are supposed to look like.</w:t>
+      </w:r>
+    </w:p>
+    <w:p>
+      <w:pPr>
+        <w:jc w:val="both"/>
+        <w:rPr>
+          <w:rFonts w:ascii="Calibri" w:hAnsi="Calibri" w:cs="Calibri"/>
+          <w:i/>
+          <w:iCs/>
+        </w:rPr>
+      </w:pPr>
+      <w:r>
+        <w:rPr>
+          <w:rFonts w:ascii="Calibri" w:hAnsi="Calibri" w:cs="Calibri"/>
+          <w:i/>
+          <w:iCs/>
+        </w:rPr>
+        <w:t>Action points for next week</w:t>
+      </w:r>
+    </w:p>
+    <w:p>
+      <w:pPr>
+        <w:jc w:val="both"/>
+        <w:rPr>
+          <w:rFonts w:ascii="Calibri" w:hAnsi="Calibri" w:cs="Calibri"/>
+        </w:rPr>
+      </w:pPr>
+      <w:r>
+        <w:rPr>
+          <w:rFonts w:ascii="Calibri" w:hAnsi="Calibri" w:cs="Calibri"/>
+        </w:rPr>
+        <w:t>We should try to actually mimic specific artifacts that we can see in the paper he linked us. So one of their artifacts is a sudden dive on the graph, which is the kind of thing we could try to mimic (although what we do right now is not wrong per se). Artifacts occur in time intervals, not constantly</w:t>
+      </w:r>
+      <w:r>
+        <w:rPr>
+          <w:rFonts w:ascii="Calibri" w:hAnsi="Calibri" w:cs="Calibri"/>
+        </w:rPr>
+        <w:t>.</w:t>
+      </w:r>
+    </w:p>
+    <w:p>
+      <w:pPr>
+        <w:jc w:val="both"/>
+        <w:rPr>
+          <w:rFonts w:ascii="Calibri" w:hAnsi="Calibri" w:cs="Calibri"/>
+        </w:rPr>
+      </w:pPr>
+      <w:r>
+        <w:rPr>
+          <w:rFonts w:ascii="Calibri" w:hAnsi="Calibri" w:cs="Calibri"/>
+        </w:rPr>
+        <w:lastRenderedPageBreak/>
+        <w:t>Removing artifacts</w:t>
+      </w:r>
+      <w:r>
+        <w:rPr>
+          <w:rFonts w:ascii="Calibri" w:hAnsi="Calibri" w:cs="Calibri"/>
+        </w:rPr>
+        <w:t xml:space="preserve">: </w:t>
+      </w:r>
+      <w:r>
+        <w:rPr>
+          <w:rFonts w:ascii="Calibri" w:hAnsi="Calibri" w:cs="Calibri"/>
+        </w:rPr>
+        <w:t xml:space="preserve"> </w:t>
+      </w:r>
+      <w:r>
+        <w:rPr>
+          <w:rFonts w:ascii="Calibri" w:hAnsi="Calibri" w:cs="Calibri"/>
+        </w:rPr>
+        <w:t>w</w:t>
+      </w:r>
+      <w:r>
+        <w:rPr>
+          <w:rFonts w:ascii="Calibri" w:hAnsi="Calibri" w:cs="Calibri"/>
+        </w:rPr>
+        <w:t xml:space="preserve">e should just use W instead of </w:t>
+      </w:r>
+      <w:proofErr w:type="spellStart"/>
+      <w:r>
+        <w:rPr>
+          <w:rFonts w:ascii="Calibri" w:hAnsi="Calibri" w:cs="Calibri"/>
+        </w:rPr>
+        <w:t>Winv</w:t>
+      </w:r>
+      <w:proofErr w:type="spellEnd"/>
+      <w:r>
+        <w:rPr>
+          <w:rFonts w:ascii="Calibri" w:hAnsi="Calibri" w:cs="Calibri"/>
+        </w:rPr>
+        <w:t xml:space="preserve"> because we use PCA and the eigenvectors are orthogonal so it's the same. </w:t>
+      </w:r>
+    </w:p>
+    <w:p>
+      <w:pPr>
+        <w:jc w:val="both"/>
+        <w:rPr>
+          <w:rFonts w:ascii="Calibri" w:hAnsi="Calibri" w:cs="Calibri"/>
+        </w:rPr>
+      </w:pPr>
+      <w:r>
+        <w:rPr>
+          <w:rFonts w:ascii="Calibri" w:hAnsi="Calibri" w:cs="Calibri"/>
+        </w:rPr>
+        <w:t>We should try plotting the original data (before adding artifacts) and compare it to after we remove artifacts.</w:t>
+      </w:r>
+    </w:p>
+    <w:p>
+      <w:pPr>
+        <w:jc w:val="both"/>
+        <w:rPr>
+          <w:rFonts w:ascii="Calibri" w:hAnsi="Calibri" w:cs="Calibri"/>
+          <w:i/>
+          <w:lang w:val="en-GB"/>
+        </w:rPr>
+      </w:pPr>
+    </w:p>
+    <w:p>
+      <w:pPr>
+        <w:jc w:val="both"/>
+        <w:rPr>
+          <w:rFonts w:ascii="Calibri" w:hAnsi="Calibri" w:cs="Calibri"/>
+          <w:b/>
+          <w:color w:val="C00000"/>
+        </w:rPr>
+      </w:pPr>
+      <w:r>
+        <w:rPr>
+          <w:rFonts w:ascii="Calibri" w:hAnsi="Calibri" w:cs="Calibri"/>
+          <w:b/>
+          <w:color w:val="C00000"/>
+        </w:rPr>
+        <w:t>Week 4</w:t>
+      </w:r>
+      <w:r>
+        <w:rPr>
+          <w:rFonts w:ascii="Calibri" w:hAnsi="Calibri" w:cs="Calibri"/>
+          <w:b/>
+          <w:color w:val="C00000"/>
+        </w:rPr>
+        <w:t>:  31.03.2016</w:t>
+      </w:r>
+    </w:p>
+    <w:p>
+      <w:pPr>
+        <w:jc w:val="both"/>
+        <w:rPr>
+          <w:rFonts w:ascii="Calibri" w:hAnsi="Calibri" w:cs="Calibri"/>
+          <w:i/>
+          <w:iCs/>
+        </w:rPr>
+      </w:pPr>
+      <w:r>
+        <w:rPr>
+          <w:rFonts w:ascii="Calibri" w:hAnsi="Calibri" w:cs="Calibri"/>
+          <w:i/>
+          <w:iCs/>
+        </w:rPr>
+        <w:t>Presentation of results since last meeting</w:t>
+      </w:r>
+    </w:p>
+    <w:p>
+      <w:pPr>
+        <w:jc w:val="both"/>
+        <w:rPr>
+          <w:rFonts w:ascii="Calibri" w:hAnsi="Calibri" w:cs="Calibri"/>
+          <w:iCs/>
+        </w:rPr>
+      </w:pPr>
+      <w:r>
+        <w:rPr>
+          <w:rFonts w:ascii="Calibri" w:hAnsi="Calibri" w:cs="Calibri"/>
+          <w:iCs/>
+        </w:rPr>
+        <w:t xml:space="preserve">We explained our methodology for PCA. It appears we were selecting components instead of rejecting them, so we will have to correct this. We should also work on smaller windows of time in order to get more accurate results. </w:t>
+      </w:r>
+    </w:p>
+    <w:p>
+      <w:pPr>
+        <w:jc w:val="both"/>
+        <w:rPr>
+          <w:rFonts w:ascii="Calibri" w:hAnsi="Calibri" w:cs="Calibri"/>
+          <w:lang w:val="en-GB"/>
+        </w:rPr>
+      </w:pPr>
+      <w:r>
+        <w:rPr>
+          <w:rFonts w:ascii="Calibri" w:hAnsi="Calibri" w:cs="Calibri"/>
+          <w:iCs/>
+        </w:rPr>
+        <w:t xml:space="preserve">We also solved the small problem we had when we tried to read data from the </w:t>
+      </w:r>
+      <w:proofErr w:type="spellStart"/>
+      <w:r>
+        <w:rPr>
+          <w:rFonts w:ascii="Calibri" w:hAnsi="Calibri" w:cs="Calibri"/>
+          <w:iCs/>
+        </w:rPr>
+        <w:t>emocappa</w:t>
+      </w:r>
+      <w:proofErr w:type="spellEnd"/>
+      <w:r>
+        <w:rPr>
+          <w:rFonts w:ascii="Calibri" w:hAnsi="Calibri" w:cs="Calibri"/>
+          <w:iCs/>
+        </w:rPr>
+        <w:t>: it seems like the helmet and the USB key should be close enough in order for the signal to be detected.</w:t>
+      </w:r>
+    </w:p>
+    <w:p>
+      <w:pPr>
+        <w:jc w:val="both"/>
+        <w:rPr>
+          <w:rFonts w:ascii="Calibri" w:hAnsi="Calibri" w:cs="Calibri"/>
+          <w:i/>
+          <w:iCs/>
+        </w:rPr>
+      </w:pPr>
+      <w:r>
+        <w:rPr>
+          <w:rFonts w:ascii="Calibri" w:hAnsi="Calibri" w:cs="Calibri"/>
+          <w:i/>
+          <w:iCs/>
+        </w:rPr>
+        <w:t>Action points for next week</w:t>
+      </w:r>
+    </w:p>
+    <w:p>
+      <w:pPr>
+        <w:jc w:val="both"/>
+        <w:rPr>
+          <w:rFonts w:ascii="Calibri" w:hAnsi="Calibri" w:cs="Calibri"/>
+          <w:lang w:val="en-GB"/>
+        </w:rPr>
+      </w:pPr>
+      <w:r>
+        <w:rPr>
+          <w:rFonts w:ascii="Calibri" w:hAnsi="Calibri" w:cs="Calibri"/>
+          <w:iCs/>
+        </w:rPr>
+        <w:t>We’re going to apply all the modifications just mentioned in order to see if it improves our results.</w:t>
+      </w:r>
+    </w:p>
+    <w:p>
+      <w:pPr>
+        <w:jc w:val="both"/>
+        <w:rPr>
+          <w:rFonts w:ascii="Calibri" w:hAnsi="Calibri" w:cs="Calibri"/>
+          <w:i/>
+          <w:lang w:val="en-GB"/>
+        </w:rPr>
+      </w:pPr>
+    </w:p>
+    <w:p>
+      <w:pPr>
+        <w:jc w:val="both"/>
+        <w:rPr>
+          <w:rFonts w:ascii="Calibri" w:hAnsi="Calibri" w:cs="Calibri"/>
+          <w:b/>
+          <w:color w:val="C00000"/>
+        </w:rPr>
+      </w:pPr>
+      <w:r>
+        <w:rPr>
+          <w:rFonts w:ascii="Calibri" w:hAnsi="Calibri" w:cs="Calibri"/>
+          <w:b/>
+          <w:color w:val="C00000"/>
+        </w:rPr>
+        <w:t>Week 5</w:t>
+      </w:r>
+      <w:r>
+        <w:rPr>
+          <w:rFonts w:ascii="Calibri" w:hAnsi="Calibri" w:cs="Calibri"/>
+          <w:b/>
+          <w:color w:val="C00000"/>
+        </w:rPr>
+        <w:t>:  7.04.2016 (Mid-term presentation)</w:t>
+      </w:r>
+    </w:p>
+    <w:p>
+      <w:pPr>
+        <w:jc w:val="both"/>
+        <w:rPr>
+          <w:rFonts w:ascii="Calibri" w:hAnsi="Calibri" w:cs="Calibri"/>
+          <w:i/>
+          <w:iCs/>
+        </w:rPr>
+      </w:pPr>
+      <w:r>
+        <w:rPr>
+          <w:rFonts w:ascii="Calibri" w:hAnsi="Calibri" w:cs="Calibri"/>
+          <w:i/>
+          <w:iCs/>
+        </w:rPr>
+        <w:t>Presentation of results since last meeting</w:t>
+      </w:r>
+    </w:p>
+    <w:p>
+      <w:pPr>
+        <w:jc w:val="both"/>
+        <w:rPr>
+          <w:rFonts w:ascii="Calibri" w:hAnsi="Calibri" w:cs="Calibri"/>
+          <w:iCs/>
+        </w:rPr>
+      </w:pPr>
+      <w:r>
+        <w:rPr>
+          <w:rFonts w:ascii="Calibri" w:hAnsi="Calibri" w:cs="Calibri"/>
+          <w:iCs/>
+        </w:rPr>
+        <w:t>During the presentation, we explained what we had done so far:</w:t>
       </w:r>
     </w:p>
     <w:p>
@@ -2244,21 +2679,217 @@
           <w:rFonts w:ascii="Calibri" w:hAnsi="Calibri" w:cs="Calibri"/>
           <w:iCs/>
         </w:rPr>
-        <w:lastRenderedPageBreak/>
+        <w:t>Apply PCA in order to reject components with the highest variance.</w:t>
+      </w:r>
+    </w:p>
+    <w:p>
+      <w:pPr>
+        <w:pStyle w:val="Paragraphedeliste"/>
+        <w:numPr>
+          <w:ilvl w:val="0"/>
+          <w:numId w:val="2"/>
+        </w:numPr>
+        <w:jc w:val="both"/>
+        <w:rPr>
+          <w:rFonts w:ascii="Calibri" w:hAnsi="Calibri" w:cs="Calibri"/>
+          <w:iCs/>
+        </w:rPr>
+      </w:pPr>
+      <w:r>
+        <w:rPr>
+          <w:rFonts w:ascii="Calibri" w:hAnsi="Calibri" w:cs="Calibri"/>
+          <w:iCs/>
+        </w:rPr>
+        <w:t>Simulate artifacts, even though their shape is not similar to the one we can see in previous studies.</w:t>
+      </w:r>
+    </w:p>
+    <w:p>
+      <w:pPr>
+        <w:pStyle w:val="Paragraphedeliste"/>
+        <w:numPr>
+          <w:ilvl w:val="0"/>
+          <w:numId w:val="2"/>
+        </w:numPr>
+        <w:jc w:val="both"/>
+        <w:rPr>
+          <w:rFonts w:ascii="Calibri" w:hAnsi="Calibri" w:cs="Calibri"/>
+          <w:iCs/>
+        </w:rPr>
+      </w:pPr>
+      <w:r>
+        <w:rPr>
+          <w:rFonts w:ascii="Calibri" w:hAnsi="Calibri" w:cs="Calibri"/>
+          <w:iCs/>
+        </w:rPr>
+        <w:t>Probably because the shape of our artifacts, PCA doesn’t really remove them well.</w:t>
+      </w:r>
+    </w:p>
+    <w:p>
+      <w:pPr>
+        <w:jc w:val="both"/>
+        <w:rPr>
+          <w:rFonts w:ascii="Calibri" w:hAnsi="Calibri" w:cs="Calibri"/>
+          <w:iCs/>
+        </w:rPr>
+      </w:pPr>
+    </w:p>
+    <w:p>
+      <w:pPr>
+        <w:jc w:val="both"/>
+        <w:rPr>
+          <w:rFonts w:ascii="Calibri" w:hAnsi="Calibri" w:cs="Calibri"/>
+          <w:i/>
+          <w:iCs/>
+        </w:rPr>
+      </w:pPr>
+      <w:r>
+        <w:rPr>
+          <w:rFonts w:ascii="Calibri" w:hAnsi="Calibri" w:cs="Calibri"/>
+          <w:i/>
+          <w:iCs/>
+        </w:rPr>
+        <w:t>Action points for next week</w:t>
+      </w:r>
+    </w:p>
+    <w:p>
+      <w:pPr>
+        <w:jc w:val="both"/>
+        <w:rPr>
+          <w:rFonts w:ascii="Calibri" w:hAnsi="Calibri" w:cs="Calibri"/>
+          <w:iCs/>
+        </w:rPr>
+      </w:pPr>
+      <w:r>
+        <w:rPr>
+          <w:rFonts w:ascii="Calibri" w:hAnsi="Calibri" w:cs="Calibri"/>
+          <w:iCs/>
+        </w:rPr>
+        <w:t>After discussing our troubles, we found several improvements we could quickly implement for the next week:</w:t>
+      </w:r>
+    </w:p>
+    <w:p>
+      <w:pPr>
+        <w:pStyle w:val="Paragraphedeliste"/>
+        <w:numPr>
+          <w:ilvl w:val="0"/>
+          <w:numId w:val="2"/>
+        </w:numPr>
+        <w:jc w:val="both"/>
+        <w:rPr>
+          <w:rFonts w:ascii="Calibri" w:hAnsi="Calibri" w:cs="Calibri"/>
+          <w:iCs/>
+        </w:rPr>
+      </w:pPr>
+      <w:r>
+        <w:rPr>
+          <w:rFonts w:ascii="Calibri" w:hAnsi="Calibri" w:cs="Calibri"/>
+          <w:iCs/>
+        </w:rPr>
+        <w:t>The shape of artifacts should be based on a sinus function (the time being a parameter), with an amplitude function of the channel on which the artifact is injected</w:t>
+      </w:r>
+    </w:p>
+    <w:p>
+      <w:pPr>
+        <w:pStyle w:val="Paragraphedeliste"/>
+        <w:numPr>
+          <w:ilvl w:val="0"/>
+          <w:numId w:val="2"/>
+        </w:numPr>
+        <w:jc w:val="both"/>
+        <w:rPr>
+          <w:rFonts w:ascii="Calibri" w:hAnsi="Calibri" w:cs="Calibri"/>
+          <w:iCs/>
+        </w:rPr>
+      </w:pPr>
+      <w:r>
+        <w:rPr>
+          <w:rFonts w:ascii="Calibri" w:hAnsi="Calibri" w:cs="Calibri"/>
+          <w:iCs/>
+        </w:rPr>
         <w:t>Our criterion used to reject components should be changed: for now, we’ve been working with percentages, rejecting the components above 80% of total variance. However it would be better to work with fixe thresholds, so that when a window doesn’t contain artifacts, nothing would be removed.</w:t>
+      </w:r>
+    </w:p>
+    <w:p>
+      <w:pPr>
+        <w:jc w:val="both"/>
+        <w:rPr>
+          <w:rFonts w:ascii="Calibri" w:hAnsi="Calibri" w:cs="Calibri"/>
+          <w:i/>
+          <w:lang w:val="en-GB"/>
+        </w:rPr>
+      </w:pPr>
+    </w:p>
+    <w:p>
+      <w:pPr>
+        <w:jc w:val="both"/>
+        <w:rPr>
+          <w:rFonts w:ascii="Calibri" w:hAnsi="Calibri" w:cs="Calibri"/>
+          <w:b/>
+          <w:color w:val="C00000"/>
+        </w:rPr>
+      </w:pPr>
+      <w:r>
+        <w:rPr>
+          <w:rFonts w:ascii="Calibri" w:hAnsi="Calibri" w:cs="Calibri"/>
+          <w:b/>
+          <w:color w:val="C00000"/>
+        </w:rPr>
+        <w:t>Week 6:  14.04.2016</w:t>
+      </w:r>
+    </w:p>
+    <w:p>
+      <w:pPr>
+        <w:jc w:val="both"/>
+        <w:rPr>
+          <w:rFonts w:ascii="Calibri" w:hAnsi="Calibri" w:cs="Calibri"/>
+          <w:i/>
+          <w:iCs/>
+        </w:rPr>
+      </w:pPr>
+      <w:r>
+        <w:rPr>
+          <w:rFonts w:ascii="Calibri" w:hAnsi="Calibri" w:cs="Calibri"/>
+          <w:i/>
+          <w:iCs/>
+        </w:rPr>
+        <w:t>Presentation of results since last meeting</w:t>
+      </w:r>
+    </w:p>
+    <w:p>
+      <w:pPr>
+        <w:jc w:val="both"/>
+        <w:rPr>
+          <w:rFonts w:ascii="Calibri" w:hAnsi="Calibri" w:cs="Calibri"/>
+          <w:iCs/>
+        </w:rPr>
+      </w:pPr>
+      <w:r>
+        <w:rPr>
+          <w:rFonts w:ascii="Calibri" w:hAnsi="Calibri" w:cs="Calibri"/>
+          <w:iCs/>
+        </w:rPr>
+        <w:t>We explained that our new way of adding artifacts, and using a fixed threshold instead of a percentage considerably improved our results.</w:t>
+      </w:r>
+    </w:p>
+    <w:p>
+      <w:pPr>
+        <w:jc w:val="both"/>
+        <w:rPr>
+          <w:rFonts w:ascii="Calibri" w:hAnsi="Calibri" w:cs="Calibri"/>
+          <w:i/>
+          <w:iCs/>
+        </w:rPr>
+      </w:pPr>
+      <w:r>
+        <w:rPr>
+          <w:rFonts w:ascii="Calibri" w:hAnsi="Calibri" w:cs="Calibri"/>
+          <w:i/>
+          <w:iCs/>
+        </w:rPr>
+        <w:t>Action points for next week</w:t>
       </w:r>
       <w:bookmarkStart w:id="0" w:name="_GoBack"/>
       <w:bookmarkEnd w:id="0"/>
-    </w:p>
-    <w:p>
-      <w:pPr>
-        <w:jc w:val="both"/>
-        <w:rPr>
-          <w:rFonts w:ascii="Calibri" w:hAnsi="Calibri" w:cs="Calibri"/>
-          <w:i/>
-          <w:lang w:val="en-GB"/>
-        </w:rPr>
-      </w:pPr>
     </w:p>
     <w:p>
       <w:pPr>
@@ -2369,7 +3000,7 @@
         <w:rFonts w:ascii="Calibri" w:eastAsia="Times New Roman" w:hAnsi="Calibri" w:cs="Calibri" w:hint="default"/>
       </w:rPr>
     </w:lvl>
-    <w:lvl w:ilvl="1" w:tplc="040C0003" w:tentative="1">
+    <w:lvl w:ilvl="1" w:tplc="040C0003">
       <w:start w:val="1"/>
       <w:numFmt w:val="bullet"/>
       <w:lvlText w:val="o"/>
@@ -3297,7 +3928,7 @@
 </file>
 
 <file path=customXml/itemProps1.xml><?xml version="1.0" encoding="utf-8"?>
-<ds:datastoreItem xmlns:ds="http://schemas.openxmlformats.org/officeDocument/2006/customXml" ds:itemID="{DA37A9F0-FFD0-4542-A6E3-4EF3B5FB7A87}">
+<ds:datastoreItem xmlns:ds="http://schemas.openxmlformats.org/officeDocument/2006/customXml" ds:itemID="{C11D2A6F-7196-4EE8-8F2F-CABBA57668CB}">
   <ds:schemaRefs>
     <ds:schemaRef ds:uri="http://schemas.openxmlformats.org/officeDocument/2006/bibliography"/>
   </ds:schemaRefs>

</xml_diff>